<commit_message>
canvasfb4 was set from none to auto
</commit_message>
<xml_diff>
--- a/Legato Training HO Agenda_v1.docx
+++ b/Legato Training HO Agenda_v1.docx
@@ -346,13 +346,7 @@
     </w:p>
     <w:p>
       <w:r>
-        <w:t>4a. T</w:t>
-      </w:r>
-      <w:r>
-        <w:t>he charge cable will show animation</w:t>
-      </w:r>
-      <w:r>
-        <w:t xml:space="preserve"> using 2 methods:</w:t>
+        <w:t>4a. The charge cable will show animation using 2 methods:</w:t>
       </w:r>
     </w:p>
     <w:p>
@@ -379,7 +373,13 @@
         <w:t xml:space="preserve">Using Canvas and timer TC0 - </w:t>
       </w:r>
       <w:r>
-        <w:t xml:space="preserve">“Screen 2 “ </w:t>
+        <w:t>“Screen 2</w:t>
+      </w:r>
+      <w:r>
+        <w:t>”</w:t>
+      </w:r>
+      <w:r>
+        <w:t xml:space="preserve"> </w:t>
       </w:r>
       <w:proofErr w:type="spellStart"/>
       <w:r>

</xml_diff>

<commit_message>
added solution to 4b task
</commit_message>
<xml_diff>
--- a/Legato Training HO Agenda_v1.docx
+++ b/Legato Training HO Agenda_v1.docx
@@ -128,6 +128,24 @@
         <w:rPr>
           <w:b/>
           <w:bCs/>
+          <w:noProof/>
+        </w:rPr>
+      </w:pPr>
+    </w:p>
+    <w:p>
+      <w:pPr>
+        <w:rPr>
+          <w:b/>
+          <w:bCs/>
+          <w:noProof/>
+        </w:rPr>
+      </w:pPr>
+    </w:p>
+    <w:p>
+      <w:pPr>
+        <w:rPr>
+          <w:b/>
+          <w:bCs/>
         </w:rPr>
       </w:pPr>
       <w:r>
@@ -250,6 +268,7 @@
           <w:bCs/>
           <w:noProof/>
         </w:rPr>
+        <w:lastRenderedPageBreak/>
         <w:drawing>
           <wp:inline distT="0" distB="0" distL="0" distR="0" wp14:anchorId="0D30366A" wp14:editId="6F2FA5C3">
             <wp:extent cx="2935041" cy="2027583"/>
@@ -319,7 +338,6 @@
           <w:b/>
           <w:bCs/>
         </w:rPr>
-        <w:lastRenderedPageBreak/>
         <w:t xml:space="preserve">Task </w:t>
       </w:r>
       <w:r>
@@ -343,34 +361,17 @@
         </w:rPr>
         <w:t xml:space="preserve"> </w:t>
       </w:r>
-    </w:p>
-    <w:p>
-      <w:r>
-        <w:t>4a. The charge cable will show animation using 2 methods:</w:t>
-      </w:r>
-    </w:p>
-    <w:p>
-      <w:pPr>
-        <w:pStyle w:val="ListParagraph"/>
-        <w:numPr>
-          <w:ilvl w:val="0"/>
-          <w:numId w:val="2"/>
-        </w:numPr>
-      </w:pPr>
-      <w:r>
-        <w:t>Using Image Sequence Widget</w:t>
-      </w:r>
-    </w:p>
-    <w:p>
-      <w:pPr>
-        <w:pStyle w:val="ListParagraph"/>
-        <w:numPr>
-          <w:ilvl w:val="0"/>
-          <w:numId w:val="2"/>
-        </w:numPr>
-      </w:pPr>
-      <w:r>
-        <w:t xml:space="preserve">Using Canvas and timer TC0 - </w:t>
+      <w:r>
+        <w:rPr>
+          <w:b/>
+          <w:bCs/>
+        </w:rPr>
+        <w:t>and Image Sequence widget</w:t>
+      </w:r>
+    </w:p>
+    <w:p>
+      <w:r>
+        <w:t xml:space="preserve">4a. The charge cable will show animation using Canvas and timer TC0 - </w:t>
       </w:r>
       <w:r>
         <w:t>“Screen 2</w:t>
@@ -379,29 +380,13 @@
         <w:t>”</w:t>
       </w:r>
       <w:r>
-        <w:t xml:space="preserve"> </w:t>
-      </w:r>
-      <w:proofErr w:type="spellStart"/>
-      <w:r>
-        <w:t>onShow</w:t>
-      </w:r>
-      <w:proofErr w:type="spellEnd"/>
-      <w:r>
-        <w:t xml:space="preserve"> event </w:t>
+        <w:t xml:space="preserve"> onShow event </w:t>
       </w:r>
       <w:r>
         <w:t>will start</w:t>
       </w:r>
       <w:r>
-        <w:t xml:space="preserve"> </w:t>
-      </w:r>
-      <w:proofErr w:type="spellStart"/>
-      <w:r>
-        <w:t>start</w:t>
-      </w:r>
-      <w:proofErr w:type="spellEnd"/>
-      <w:r>
-        <w:t xml:space="preserve"> </w:t>
+        <w:t xml:space="preserve"> start </w:t>
       </w:r>
       <w:r>
         <w:t>TC0</w:t>
@@ -424,10 +409,10 @@
         <w:t xml:space="preserve"> (button event)</w:t>
       </w:r>
       <w:r>
-        <w:t>, the battery level will change (animate)</w:t>
-      </w:r>
-      <w:r>
-        <w:t>.</w:t>
+        <w:t xml:space="preserve">, the battery level will change </w:t>
+      </w:r>
+      <w:r>
+        <w:t>using ImageSequence Widget.</w:t>
       </w:r>
       <w:r>
         <w:t xml:space="preserve"> </w:t>
@@ -564,6 +549,7 @@
         <w:rPr>
           <w:noProof/>
         </w:rPr>
+        <w:lastRenderedPageBreak/>
         <w:drawing>
           <wp:inline distT="0" distB="0" distL="0" distR="0" wp14:anchorId="00FA72E7" wp14:editId="62662C2D">
             <wp:extent cx="2345635" cy="1551885"/>
@@ -674,7 +660,6 @@
     </w:p>
     <w:p>
       <w:r>
-        <w:lastRenderedPageBreak/>
         <w:t xml:space="preserve">BONUS TASK: instead of doing screen switch, create a screen of size </w:t>
       </w:r>
       <w:r>
@@ -741,15 +726,7 @@
         <w:t>,</w:t>
       </w:r>
       <w:r>
-        <w:t xml:space="preserve"> screen (</w:t>
-      </w:r>
-      <w:proofErr w:type="spellStart"/>
-      <w:r>
-        <w:t>OnShow</w:t>
-      </w:r>
-      <w:proofErr w:type="spellEnd"/>
-      <w:r>
-        <w:t>) events</w:t>
+        <w:t xml:space="preserve"> screen (OnShow) events</w:t>
       </w:r>
     </w:p>
     <w:p>

</xml_diff>

<commit_message>
Added task 4c and EK version of solution
</commit_message>
<xml_diff>
--- a/Legato Training HO Agenda_v1.docx
+++ b/Legato Training HO Agenda_v1.docx
@@ -380,13 +380,29 @@
         <w:t>”</w:t>
       </w:r>
       <w:r>
-        <w:t xml:space="preserve"> onShow event </w:t>
+        <w:t xml:space="preserve"> </w:t>
+      </w:r>
+      <w:proofErr w:type="spellStart"/>
+      <w:r>
+        <w:t>onShow</w:t>
+      </w:r>
+      <w:proofErr w:type="spellEnd"/>
+      <w:r>
+        <w:t xml:space="preserve"> event </w:t>
       </w:r>
       <w:r>
         <w:t>will start</w:t>
       </w:r>
       <w:r>
-        <w:t xml:space="preserve"> start </w:t>
+        <w:t xml:space="preserve"> </w:t>
+      </w:r>
+      <w:proofErr w:type="spellStart"/>
+      <w:r>
+        <w:t>start</w:t>
+      </w:r>
+      <w:proofErr w:type="spellEnd"/>
+      <w:r>
+        <w:t xml:space="preserve"> </w:t>
       </w:r>
       <w:r>
         <w:t>TC0</w:t>
@@ -412,7 +428,15 @@
         <w:t xml:space="preserve">, the battery level will change </w:t>
       </w:r>
       <w:r>
-        <w:t>using ImageSequence Widget.</w:t>
+        <w:t xml:space="preserve">using </w:t>
+      </w:r>
+      <w:proofErr w:type="spellStart"/>
+      <w:r>
+        <w:t>ImageSequence</w:t>
+      </w:r>
+      <w:proofErr w:type="spellEnd"/>
+      <w:r>
+        <w:t xml:space="preserve"> Widget.</w:t>
       </w:r>
       <w:r>
         <w:t xml:space="preserve"> </w:t>
@@ -475,7 +499,29 @@
     </w:p>
     <w:p>
       <w:r>
-        <w:t>After 5 seconds (timeout event) the following screen will show with battery level animation:</w:t>
+        <w:t xml:space="preserve">4c. </w:t>
+      </w:r>
+      <w:r>
+        <w:t xml:space="preserve">Display Charging screen and </w:t>
+      </w:r>
+      <w:proofErr w:type="gramStart"/>
+      <w:r>
+        <w:t>Animate</w:t>
+      </w:r>
+      <w:proofErr w:type="gramEnd"/>
+      <w:r>
+        <w:t xml:space="preserve"> using panel animation</w:t>
+      </w:r>
+    </w:p>
+    <w:p>
+      <w:r>
+        <w:t xml:space="preserve">After </w:t>
+      </w:r>
+      <w:r>
+        <w:t>10</w:t>
+      </w:r>
+      <w:r>
+        <w:t xml:space="preserve"> seconds (timeout event) the following screen will show with battery level animation:</w:t>
       </w:r>
     </w:p>
     <w:p>
@@ -726,7 +772,15 @@
         <w:t>,</w:t>
       </w:r>
       <w:r>
-        <w:t xml:space="preserve"> screen (OnShow) events</w:t>
+        <w:t xml:space="preserve"> screen (</w:t>
+      </w:r>
+      <w:proofErr w:type="spellStart"/>
+      <w:r>
+        <w:t>OnShow</w:t>
+      </w:r>
+      <w:proofErr w:type="spellEnd"/>
+      <w:r>
+        <w:t>) events</w:t>
       </w:r>
     </w:p>
     <w:p>

</xml_diff>